<commit_message>
Added the notes of lec 1 to lec 15 in font 16
</commit_message>
<xml_diff>
--- a/Lecture 10.docx
+++ b/Lecture 10.docx
@@ -6,8 +6,8 @@
       <w:pPr>
         <w:rPr>
           <w:rFonts w:ascii="Calibri" w:hAnsi="Calibri"/>
-          <w:sz w:val="22"/>
-          <w:szCs w:val="22"/>
+          <w:sz w:val="32"/>
+          <w:szCs w:val="32"/>
         </w:rPr>
       </w:pPr>
       <w:bookmarkStart w:id="0" w:name="OLE_LINK1"/>
@@ -15,8 +15,8 @@
       <w:r>
         <w:rPr>
           <w:rFonts w:ascii="Calibri" w:hAnsi="Calibri"/>
-          <w:sz w:val="22"/>
-          <w:szCs w:val="22"/>
+          <w:sz w:val="32"/>
+          <w:szCs w:val="32"/>
         </w:rPr>
         <w:t>Lecture 10</w:t>
       </w:r>
@@ -25,15 +25,15 @@
       <w:pPr>
         <w:rPr>
           <w:rFonts w:ascii="Calibri" w:hAnsi="Calibri"/>
-          <w:sz w:val="22"/>
-          <w:szCs w:val="22"/>
-        </w:rPr>
-      </w:pPr>
-      <w:r>
-        <w:rPr>
-          <w:rFonts w:ascii="Calibri" w:hAnsi="Calibri"/>
-          <w:sz w:val="22"/>
-          <w:szCs w:val="22"/>
+          <w:sz w:val="32"/>
+          <w:szCs w:val="32"/>
+        </w:rPr>
+      </w:pPr>
+      <w:r>
+        <w:rPr>
+          <w:rFonts w:ascii="Calibri" w:hAnsi="Calibri"/>
+          <w:sz w:val="32"/>
+          <w:szCs w:val="32"/>
         </w:rPr>
         <w:t>For one search, then we can use the linear search</w:t>
       </w:r>
@@ -42,15 +42,15 @@
       <w:pPr>
         <w:rPr>
           <w:rFonts w:ascii="Calibri" w:hAnsi="Calibri"/>
-          <w:sz w:val="22"/>
-          <w:szCs w:val="22"/>
-        </w:rPr>
-      </w:pPr>
-      <w:r>
-        <w:rPr>
-          <w:rFonts w:ascii="Calibri" w:hAnsi="Calibri"/>
-          <w:sz w:val="22"/>
-          <w:szCs w:val="22"/>
+          <w:sz w:val="32"/>
+          <w:szCs w:val="32"/>
+        </w:rPr>
+      </w:pPr>
+      <w:r>
+        <w:rPr>
+          <w:rFonts w:ascii="Calibri" w:hAnsi="Calibri"/>
+          <w:sz w:val="32"/>
+          <w:szCs w:val="32"/>
         </w:rPr>
         <w:t xml:space="preserve">But for multiple </w:t>
       </w:r>
@@ -58,8 +58,8 @@
       <w:r>
         <w:rPr>
           <w:rFonts w:ascii="Calibri" w:hAnsi="Calibri"/>
-          <w:sz w:val="22"/>
-          <w:szCs w:val="22"/>
+          <w:sz w:val="32"/>
+          <w:szCs w:val="32"/>
         </w:rPr>
         <w:t>searches(</w:t>
       </w:r>
@@ -67,8 +67,8 @@
       <w:r>
         <w:rPr>
           <w:rFonts w:ascii="Calibri" w:hAnsi="Calibri"/>
-          <w:sz w:val="22"/>
-          <w:szCs w:val="22"/>
+          <w:sz w:val="32"/>
+          <w:szCs w:val="32"/>
         </w:rPr>
         <w:t>which is what we normally do), we can sort it and then we can use the binary search.</w:t>
       </w:r>
@@ -77,15 +77,15 @@
       <w:pPr>
         <w:rPr>
           <w:rFonts w:ascii="Calibri" w:hAnsi="Calibri"/>
-          <w:sz w:val="22"/>
-          <w:szCs w:val="22"/>
-        </w:rPr>
-      </w:pPr>
-      <w:r>
-        <w:rPr>
-          <w:rFonts w:ascii="Calibri" w:hAnsi="Calibri"/>
-          <w:sz w:val="22"/>
-          <w:szCs w:val="22"/>
+          <w:sz w:val="32"/>
+          <w:szCs w:val="32"/>
+        </w:rPr>
+      </w:pPr>
+      <w:r>
+        <w:rPr>
+          <w:rFonts w:ascii="Calibri" w:hAnsi="Calibri"/>
+          <w:sz w:val="32"/>
+          <w:szCs w:val="32"/>
         </w:rPr>
         <w:t>Divide and conquer algorithm:</w:t>
       </w:r>
@@ -99,15 +99,15 @@
         </w:numPr>
         <w:rPr>
           <w:rFonts w:ascii="Calibri" w:hAnsi="Calibri"/>
-          <w:sz w:val="22"/>
-          <w:szCs w:val="22"/>
-        </w:rPr>
-      </w:pPr>
-      <w:r>
-        <w:rPr>
-          <w:rFonts w:ascii="Calibri" w:hAnsi="Calibri"/>
-          <w:sz w:val="22"/>
-          <w:szCs w:val="22"/>
+          <w:sz w:val="32"/>
+          <w:szCs w:val="32"/>
+        </w:rPr>
+      </w:pPr>
+      <w:r>
+        <w:rPr>
+          <w:rFonts w:ascii="Calibri" w:hAnsi="Calibri"/>
+          <w:sz w:val="32"/>
+          <w:szCs w:val="32"/>
         </w:rPr>
         <w:t>split the problem into several sub problems of the same type</w:t>
       </w:r>
@@ -121,15 +121,15 @@
         </w:numPr>
         <w:rPr>
           <w:rFonts w:ascii="Calibri" w:hAnsi="Calibri"/>
-          <w:sz w:val="22"/>
-          <w:szCs w:val="22"/>
-        </w:rPr>
-      </w:pPr>
-      <w:r>
-        <w:rPr>
-          <w:rFonts w:ascii="Calibri" w:hAnsi="Calibri"/>
-          <w:sz w:val="22"/>
-          <w:szCs w:val="22"/>
+          <w:sz w:val="32"/>
+          <w:szCs w:val="32"/>
+        </w:rPr>
+      </w:pPr>
+      <w:r>
+        <w:rPr>
+          <w:rFonts w:ascii="Calibri" w:hAnsi="Calibri"/>
+          <w:sz w:val="32"/>
+          <w:szCs w:val="32"/>
         </w:rPr>
         <w:t>and solve the sub problems independently</w:t>
       </w:r>
@@ -143,16 +143,16 @@
         </w:numPr>
         <w:rPr>
           <w:rFonts w:ascii="Calibri" w:hAnsi="Calibri"/>
-          <w:sz w:val="22"/>
-          <w:szCs w:val="22"/>
+          <w:sz w:val="32"/>
+          <w:szCs w:val="32"/>
         </w:rPr>
       </w:pPr>
       <w:proofErr w:type="gramStart"/>
       <w:r>
         <w:rPr>
           <w:rFonts w:ascii="Calibri" w:hAnsi="Calibri"/>
-          <w:sz w:val="22"/>
-          <w:szCs w:val="22"/>
+          <w:sz w:val="32"/>
+          <w:szCs w:val="32"/>
         </w:rPr>
         <w:t>combine</w:t>
       </w:r>
@@ -160,8 +160,8 @@
       <w:r>
         <w:rPr>
           <w:rFonts w:ascii="Calibri" w:hAnsi="Calibri"/>
-          <w:sz w:val="22"/>
-          <w:szCs w:val="22"/>
+          <w:sz w:val="32"/>
+          <w:szCs w:val="32"/>
         </w:rPr>
         <w:t xml:space="preserve"> the solutions for each sub problem.</w:t>
       </w:r>
@@ -170,16 +170,16 @@
       <w:pPr>
         <w:rPr>
           <w:rFonts w:ascii="Calibri" w:hAnsi="Calibri"/>
-          <w:sz w:val="22"/>
-          <w:szCs w:val="22"/>
+          <w:sz w:val="32"/>
+          <w:szCs w:val="32"/>
         </w:rPr>
       </w:pPr>
       <w:r>
         <w:rPr>
           <w:rFonts w:ascii="Calibri" w:hAnsi="Calibri"/>
           <w:b/>
-          <w:sz w:val="22"/>
-          <w:szCs w:val="22"/>
+          <w:sz w:val="32"/>
+          <w:szCs w:val="32"/>
           <w:u w:val="single"/>
         </w:rPr>
         <w:t>MERGE SORT:</w:t>
@@ -189,15 +189,15 @@
       <w:pPr>
         <w:rPr>
           <w:rFonts w:ascii="Calibri" w:hAnsi="Calibri"/>
-          <w:sz w:val="22"/>
-          <w:szCs w:val="22"/>
-        </w:rPr>
-      </w:pPr>
-      <w:r>
-        <w:rPr>
-          <w:rFonts w:ascii="Calibri" w:hAnsi="Calibri"/>
-          <w:sz w:val="22"/>
-          <w:szCs w:val="22"/>
+          <w:sz w:val="32"/>
+          <w:szCs w:val="32"/>
+        </w:rPr>
+      </w:pPr>
+      <w:r>
+        <w:rPr>
+          <w:rFonts w:ascii="Calibri" w:hAnsi="Calibri"/>
+          <w:sz w:val="32"/>
+          <w:szCs w:val="32"/>
         </w:rPr>
         <w:t>How hard is it to merge to sorted lists?</w:t>
       </w:r>
@@ -206,23 +206,23 @@
       <w:pPr>
         <w:rPr>
           <w:rFonts w:ascii="Calibri" w:hAnsi="Calibri"/>
-          <w:sz w:val="22"/>
-          <w:szCs w:val="22"/>
-        </w:rPr>
-      </w:pPr>
-      <w:r>
-        <w:rPr>
-          <w:rFonts w:ascii="Calibri" w:hAnsi="Calibri"/>
-          <w:sz w:val="22"/>
-          <w:szCs w:val="22"/>
+          <w:sz w:val="32"/>
+          <w:szCs w:val="32"/>
+        </w:rPr>
+      </w:pPr>
+      <w:r>
+        <w:rPr>
+          <w:rFonts w:ascii="Calibri" w:hAnsi="Calibri"/>
+          <w:sz w:val="32"/>
+          <w:szCs w:val="32"/>
         </w:rPr>
         <w:t xml:space="preserve">We compare the first two elements and whichever is small then is the </w:t>
       </w:r>
       <w:r>
         <w:rPr>
           <w:rFonts w:ascii="Calibri" w:hAnsi="Calibri"/>
-          <w:sz w:val="22"/>
-          <w:szCs w:val="22"/>
+          <w:sz w:val="32"/>
+          <w:szCs w:val="32"/>
         </w:rPr>
         <w:t>element in the merged list.</w:t>
       </w:r>
@@ -231,15 +231,15 @@
       <w:pPr>
         <w:rPr>
           <w:rFonts w:ascii="Calibri" w:hAnsi="Calibri"/>
-          <w:sz w:val="22"/>
-          <w:szCs w:val="22"/>
-        </w:rPr>
-      </w:pPr>
-      <w:r>
-        <w:rPr>
-          <w:rFonts w:ascii="Calibri" w:hAnsi="Calibri"/>
-          <w:sz w:val="22"/>
-          <w:szCs w:val="22"/>
+          <w:sz w:val="32"/>
+          <w:szCs w:val="32"/>
+        </w:rPr>
+      </w:pPr>
+      <w:r>
+        <w:rPr>
+          <w:rFonts w:ascii="Calibri" w:hAnsi="Calibri"/>
+          <w:sz w:val="32"/>
+          <w:szCs w:val="32"/>
         </w:rPr>
         <w:t xml:space="preserve">Order of complexity: </w:t>
       </w:r>
@@ -247,8 +247,8 @@
       <w:r>
         <w:rPr>
           <w:rFonts w:ascii="Calibri" w:hAnsi="Calibri"/>
-          <w:sz w:val="22"/>
-          <w:szCs w:val="22"/>
+          <w:sz w:val="32"/>
+          <w:szCs w:val="32"/>
         </w:rPr>
         <w:t>Ο(</w:t>
       </w:r>
@@ -256,8 +256,8 @@
       <w:r>
         <w:rPr>
           <w:rFonts w:ascii="Calibri" w:hAnsi="Calibri"/>
-          <w:sz w:val="22"/>
-          <w:szCs w:val="22"/>
+          <w:sz w:val="32"/>
+          <w:szCs w:val="32"/>
         </w:rPr>
         <w:t>n) where n is the sum of the lists.</w:t>
       </w:r>
@@ -271,15 +271,15 @@
         </w:numPr>
         <w:rPr>
           <w:rFonts w:ascii="Calibri" w:hAnsi="Calibri"/>
-          <w:sz w:val="22"/>
-          <w:szCs w:val="22"/>
-        </w:rPr>
-      </w:pPr>
-      <w:r>
-        <w:rPr>
-          <w:rFonts w:ascii="Calibri" w:hAnsi="Calibri"/>
-          <w:sz w:val="22"/>
-          <w:szCs w:val="22"/>
+          <w:sz w:val="32"/>
+          <w:szCs w:val="32"/>
+        </w:rPr>
+      </w:pPr>
+      <w:r>
+        <w:rPr>
+          <w:rFonts w:ascii="Calibri" w:hAnsi="Calibri"/>
+          <w:sz w:val="32"/>
+          <w:szCs w:val="32"/>
         </w:rPr>
         <w:t>divide the list in half</w:t>
       </w:r>
@@ -293,15 +293,15 @@
         </w:numPr>
         <w:rPr>
           <w:rFonts w:ascii="Calibri" w:hAnsi="Calibri"/>
-          <w:sz w:val="22"/>
-          <w:szCs w:val="22"/>
-        </w:rPr>
-      </w:pPr>
-      <w:r>
-        <w:rPr>
-          <w:rFonts w:ascii="Calibri" w:hAnsi="Calibri"/>
-          <w:sz w:val="22"/>
-          <w:szCs w:val="22"/>
+          <w:sz w:val="32"/>
+          <w:szCs w:val="32"/>
+        </w:rPr>
+      </w:pPr>
+      <w:r>
+        <w:rPr>
+          <w:rFonts w:ascii="Calibri" w:hAnsi="Calibri"/>
+          <w:sz w:val="32"/>
+          <w:szCs w:val="32"/>
         </w:rPr>
         <w:t>and keep dividing it until you get a list of size 1</w:t>
       </w:r>
@@ -315,16 +315,16 @@
         </w:numPr>
         <w:rPr>
           <w:rFonts w:ascii="Calibri" w:hAnsi="Calibri"/>
-          <w:sz w:val="22"/>
-          <w:szCs w:val="22"/>
+          <w:sz w:val="32"/>
+          <w:szCs w:val="32"/>
         </w:rPr>
       </w:pPr>
       <w:proofErr w:type="gramStart"/>
       <w:r>
         <w:rPr>
           <w:rFonts w:ascii="Calibri" w:hAnsi="Calibri"/>
-          <w:sz w:val="22"/>
-          <w:szCs w:val="22"/>
+          <w:sz w:val="32"/>
+          <w:szCs w:val="32"/>
         </w:rPr>
         <w:t>size</w:t>
       </w:r>
@@ -332,8 +332,8 @@
       <w:r>
         <w:rPr>
           <w:rFonts w:ascii="Calibri" w:hAnsi="Calibri"/>
-          <w:sz w:val="22"/>
-          <w:szCs w:val="22"/>
+          <w:sz w:val="32"/>
+          <w:szCs w:val="32"/>
         </w:rPr>
         <w:t xml:space="preserve"> 1 lists are always sorted.</w:t>
       </w:r>
@@ -347,16 +347,16 @@
         </w:numPr>
         <w:rPr>
           <w:rFonts w:ascii="Calibri" w:hAnsi="Calibri"/>
-          <w:sz w:val="22"/>
-          <w:szCs w:val="22"/>
+          <w:sz w:val="32"/>
+          <w:szCs w:val="32"/>
         </w:rPr>
       </w:pPr>
       <w:proofErr w:type="gramStart"/>
       <w:r>
         <w:rPr>
           <w:rFonts w:ascii="Calibri" w:hAnsi="Calibri"/>
-          <w:sz w:val="22"/>
-          <w:szCs w:val="22"/>
+          <w:sz w:val="32"/>
+          <w:szCs w:val="32"/>
         </w:rPr>
         <w:t>now</w:t>
       </w:r>
@@ -364,8 +364,8 @@
       <w:r>
         <w:rPr>
           <w:rFonts w:ascii="Calibri" w:hAnsi="Calibri"/>
-          <w:sz w:val="22"/>
-          <w:szCs w:val="22"/>
+          <w:sz w:val="32"/>
+          <w:szCs w:val="32"/>
         </w:rPr>
         <w:t xml:space="preserve"> merge the sub lists.</w:t>
       </w:r>
@@ -374,15 +374,15 @@
       <w:pPr>
         <w:rPr>
           <w:rFonts w:ascii="Calibri" w:hAnsi="Calibri"/>
-          <w:sz w:val="22"/>
-          <w:szCs w:val="22"/>
-        </w:rPr>
-      </w:pPr>
-      <w:r>
-        <w:rPr>
-          <w:rFonts w:ascii="Calibri" w:hAnsi="Calibri"/>
-          <w:sz w:val="22"/>
-          <w:szCs w:val="22"/>
+          <w:sz w:val="32"/>
+          <w:szCs w:val="32"/>
+        </w:rPr>
+      </w:pPr>
+      <w:r>
+        <w:rPr>
+          <w:rFonts w:ascii="Calibri" w:hAnsi="Calibri"/>
+          <w:sz w:val="32"/>
+          <w:szCs w:val="32"/>
         </w:rPr>
         <w:t>What is the order of complexity?</w:t>
       </w:r>
@@ -391,16 +391,16 @@
       <w:pPr>
         <w:rPr>
           <w:rFonts w:ascii="Calibri" w:hAnsi="Calibri"/>
-          <w:sz w:val="22"/>
-          <w:szCs w:val="22"/>
+          <w:sz w:val="32"/>
+          <w:szCs w:val="32"/>
         </w:rPr>
       </w:pPr>
       <w:proofErr w:type="gramStart"/>
       <w:r>
         <w:rPr>
           <w:rFonts w:ascii="Calibri" w:hAnsi="Calibri"/>
-          <w:sz w:val="22"/>
-          <w:szCs w:val="22"/>
+          <w:sz w:val="32"/>
+          <w:szCs w:val="32"/>
         </w:rPr>
         <w:t>n</w:t>
       </w:r>
@@ -408,8 +408,8 @@
       <w:r>
         <w:rPr>
           <w:rFonts w:ascii="Calibri" w:hAnsi="Calibri"/>
-          <w:sz w:val="22"/>
-          <w:szCs w:val="22"/>
+          <w:sz w:val="32"/>
+          <w:szCs w:val="32"/>
         </w:rPr>
         <w:t xml:space="preserve"> operations of size 1</w:t>
       </w:r>
@@ -418,16 +418,16 @@
       <w:pPr>
         <w:rPr>
           <w:rFonts w:ascii="Calibri" w:hAnsi="Calibri"/>
-          <w:sz w:val="22"/>
-          <w:szCs w:val="22"/>
+          <w:sz w:val="32"/>
+          <w:szCs w:val="32"/>
         </w:rPr>
       </w:pPr>
       <w:proofErr w:type="gramStart"/>
       <w:r>
         <w:rPr>
           <w:rFonts w:ascii="Calibri" w:hAnsi="Calibri"/>
-          <w:sz w:val="22"/>
-          <w:szCs w:val="22"/>
+          <w:sz w:val="32"/>
+          <w:szCs w:val="32"/>
         </w:rPr>
         <w:t>n/2</w:t>
       </w:r>
@@ -435,8 +435,8 @@
       <w:r>
         <w:rPr>
           <w:rFonts w:ascii="Calibri" w:hAnsi="Calibri"/>
-          <w:sz w:val="22"/>
-          <w:szCs w:val="22"/>
+          <w:sz w:val="32"/>
+          <w:szCs w:val="32"/>
         </w:rPr>
         <w:t xml:space="preserve"> operations of size 2</w:t>
       </w:r>
@@ -445,16 +445,16 @@
       <w:pPr>
         <w:rPr>
           <w:rFonts w:ascii="Calibri" w:hAnsi="Calibri"/>
-          <w:sz w:val="22"/>
-          <w:szCs w:val="22"/>
+          <w:sz w:val="32"/>
+          <w:szCs w:val="32"/>
         </w:rPr>
       </w:pPr>
       <w:proofErr w:type="gramStart"/>
       <w:r>
         <w:rPr>
           <w:rFonts w:ascii="Calibri" w:hAnsi="Calibri"/>
-          <w:sz w:val="22"/>
-          <w:szCs w:val="22"/>
+          <w:sz w:val="32"/>
+          <w:szCs w:val="32"/>
         </w:rPr>
         <w:t>n/4</w:t>
       </w:r>
@@ -462,8 +462,8 @@
       <w:r>
         <w:rPr>
           <w:rFonts w:ascii="Calibri" w:hAnsi="Calibri"/>
-          <w:sz w:val="22"/>
-          <w:szCs w:val="22"/>
+          <w:sz w:val="32"/>
+          <w:szCs w:val="32"/>
         </w:rPr>
         <w:t xml:space="preserve"> of size 4 and so on</w:t>
       </w:r>
@@ -472,15 +472,15 @@
       <w:pPr>
         <w:rPr>
           <w:rFonts w:ascii="Calibri" w:hAnsi="Calibri"/>
-          <w:sz w:val="22"/>
-          <w:szCs w:val="22"/>
-        </w:rPr>
-      </w:pPr>
-      <w:r>
-        <w:rPr>
-          <w:rFonts w:ascii="Calibri" w:hAnsi="Calibri"/>
-          <w:sz w:val="22"/>
-          <w:szCs w:val="22"/>
+          <w:sz w:val="32"/>
+          <w:szCs w:val="32"/>
+        </w:rPr>
+      </w:pPr>
+      <w:r>
+        <w:rPr>
+          <w:rFonts w:ascii="Calibri" w:hAnsi="Calibri"/>
+          <w:sz w:val="32"/>
+          <w:szCs w:val="32"/>
         </w:rPr>
         <w:t xml:space="preserve">Order of complexity is: </w:t>
       </w:r>
@@ -488,8 +488,8 @@
       <w:r>
         <w:rPr>
           <w:rFonts w:ascii="Calibri" w:hAnsi="Calibri"/>
-          <w:sz w:val="22"/>
-          <w:szCs w:val="22"/>
+          <w:sz w:val="32"/>
+          <w:szCs w:val="32"/>
         </w:rPr>
         <w:t>Ο(</w:t>
       </w:r>
@@ -497,8 +497,8 @@
       <w:r>
         <w:rPr>
           <w:rFonts w:ascii="Calibri" w:hAnsi="Calibri"/>
-          <w:sz w:val="22"/>
-          <w:szCs w:val="22"/>
+          <w:sz w:val="32"/>
+          <w:szCs w:val="32"/>
         </w:rPr>
         <w:t>n log n)</w:t>
       </w:r>
@@ -508,8 +508,8 @@
         <w:rPr>
           <w:rFonts w:ascii="Calibri" w:hAnsi="Calibri"/>
           <w:b/>
-          <w:sz w:val="22"/>
-          <w:szCs w:val="22"/>
+          <w:sz w:val="32"/>
+          <w:szCs w:val="32"/>
           <w:u w:val="single"/>
         </w:rPr>
       </w:pPr>
@@ -517,8 +517,8 @@
         <w:rPr>
           <w:rFonts w:ascii="Calibri" w:hAnsi="Calibri"/>
           <w:b/>
-          <w:sz w:val="22"/>
-          <w:szCs w:val="22"/>
+          <w:sz w:val="32"/>
+          <w:szCs w:val="32"/>
           <w:u w:val="single"/>
         </w:rPr>
         <w:t>How to attack a problem with divide and conquer algorithm?</w:t>
@@ -528,16 +528,16 @@
       <w:pPr>
         <w:rPr>
           <w:rFonts w:ascii="Calibri" w:hAnsi="Calibri"/>
-          <w:sz w:val="22"/>
-          <w:szCs w:val="22"/>
+          <w:sz w:val="32"/>
+          <w:szCs w:val="32"/>
         </w:rPr>
       </w:pPr>
       <w:proofErr w:type="gramStart"/>
       <w:r>
         <w:rPr>
           <w:rFonts w:ascii="Calibri" w:hAnsi="Calibri"/>
-          <w:sz w:val="22"/>
-          <w:szCs w:val="22"/>
+          <w:sz w:val="32"/>
+          <w:szCs w:val="32"/>
         </w:rPr>
         <w:t>generalize</w:t>
       </w:r>
@@ -545,8 +545,8 @@
       <w:r>
         <w:rPr>
           <w:rFonts w:ascii="Calibri" w:hAnsi="Calibri"/>
-          <w:sz w:val="22"/>
-          <w:szCs w:val="22"/>
+          <w:sz w:val="32"/>
+          <w:szCs w:val="32"/>
         </w:rPr>
         <w:t>:</w:t>
       </w:r>
@@ -560,16 +560,17 @@
         </w:numPr>
         <w:rPr>
           <w:rFonts w:ascii="Calibri" w:hAnsi="Calibri"/>
-          <w:sz w:val="22"/>
-          <w:szCs w:val="22"/>
-        </w:rPr>
-      </w:pPr>
-      <w:r>
-        <w:rPr>
-          <w:rFonts w:ascii="Calibri" w:hAnsi="Calibri"/>
-          <w:sz w:val="22"/>
-          <w:szCs w:val="22"/>
-        </w:rPr>
+          <w:sz w:val="32"/>
+          <w:szCs w:val="32"/>
+        </w:rPr>
+      </w:pPr>
+      <w:r>
+        <w:rPr>
+          <w:rFonts w:ascii="Calibri" w:hAnsi="Calibri"/>
+          <w:sz w:val="32"/>
+          <w:szCs w:val="32"/>
+        </w:rPr>
+        <w:lastRenderedPageBreak/>
         <w:t>is there some way to break this problem down to smaller version of the same problem</w:t>
       </w:r>
     </w:p>
@@ -582,15 +583,15 @@
         </w:numPr>
         <w:rPr>
           <w:rFonts w:ascii="Calibri" w:hAnsi="Calibri"/>
-          <w:sz w:val="22"/>
-          <w:szCs w:val="22"/>
-        </w:rPr>
-      </w:pPr>
-      <w:r>
-        <w:rPr>
-          <w:rFonts w:ascii="Calibri" w:hAnsi="Calibri"/>
-          <w:sz w:val="22"/>
-          <w:szCs w:val="22"/>
+          <w:sz w:val="32"/>
+          <w:szCs w:val="32"/>
+        </w:rPr>
+      </w:pPr>
+      <w:r>
+        <w:rPr>
+          <w:rFonts w:ascii="Calibri" w:hAnsi="Calibri"/>
+          <w:sz w:val="32"/>
+          <w:szCs w:val="32"/>
         </w:rPr>
         <w:t>how much division do we have to make</w:t>
       </w:r>
@@ -601,16 +602,16 @@
         <w:ind w:left="1440"/>
         <w:rPr>
           <w:rFonts w:ascii="Calibri" w:hAnsi="Calibri"/>
-          <w:sz w:val="22"/>
-          <w:szCs w:val="22"/>
+          <w:sz w:val="32"/>
+          <w:szCs w:val="32"/>
         </w:rPr>
       </w:pPr>
       <w:proofErr w:type="gramStart"/>
       <w:r>
         <w:rPr>
           <w:rFonts w:ascii="Calibri" w:hAnsi="Calibri"/>
-          <w:sz w:val="22"/>
-          <w:szCs w:val="22"/>
+          <w:sz w:val="32"/>
+          <w:szCs w:val="32"/>
         </w:rPr>
         <w:t>it</w:t>
       </w:r>
@@ -618,8 +619,8 @@
       <w:r>
         <w:rPr>
           <w:rFonts w:ascii="Calibri" w:hAnsi="Calibri"/>
-          <w:sz w:val="22"/>
-          <w:szCs w:val="22"/>
+          <w:sz w:val="32"/>
+          <w:szCs w:val="32"/>
         </w:rPr>
         <w:t xml:space="preserve"> may be half or it can be different also</w:t>
       </w:r>
@@ -633,16 +634,16 @@
         </w:numPr>
         <w:rPr>
           <w:rFonts w:ascii="Calibri" w:hAnsi="Calibri"/>
-          <w:sz w:val="22"/>
-          <w:szCs w:val="22"/>
+          <w:sz w:val="32"/>
+          <w:szCs w:val="32"/>
         </w:rPr>
       </w:pPr>
       <w:proofErr w:type="gramStart"/>
       <w:r>
         <w:rPr>
           <w:rFonts w:ascii="Calibri" w:hAnsi="Calibri"/>
-          <w:sz w:val="22"/>
-          <w:szCs w:val="22"/>
+          <w:sz w:val="32"/>
+          <w:szCs w:val="32"/>
         </w:rPr>
         <w:t>what</w:t>
       </w:r>
@@ -650,8 +651,8 @@
       <w:r>
         <w:rPr>
           <w:rFonts w:ascii="Calibri" w:hAnsi="Calibri"/>
-          <w:sz w:val="22"/>
-          <w:szCs w:val="22"/>
+          <w:sz w:val="32"/>
+          <w:szCs w:val="32"/>
         </w:rPr>
         <w:t xml:space="preserve"> is the base case?</w:t>
       </w:r>
@@ -662,16 +663,16 @@
         <w:ind w:left="1440"/>
         <w:rPr>
           <w:rFonts w:ascii="Calibri" w:hAnsi="Calibri"/>
-          <w:sz w:val="22"/>
-          <w:szCs w:val="22"/>
+          <w:sz w:val="32"/>
+          <w:szCs w:val="32"/>
         </w:rPr>
       </w:pPr>
       <w:proofErr w:type="gramStart"/>
       <w:r>
         <w:rPr>
           <w:rFonts w:ascii="Calibri" w:hAnsi="Calibri"/>
-          <w:sz w:val="22"/>
-          <w:szCs w:val="22"/>
+          <w:sz w:val="32"/>
+          <w:szCs w:val="32"/>
         </w:rPr>
         <w:t>when</w:t>
       </w:r>
@@ -679,8 +680,8 @@
       <w:r>
         <w:rPr>
           <w:rFonts w:ascii="Calibri" w:hAnsi="Calibri"/>
-          <w:sz w:val="22"/>
-          <w:szCs w:val="22"/>
+          <w:sz w:val="32"/>
+          <w:szCs w:val="32"/>
         </w:rPr>
         <w:t xml:space="preserve"> do we get down to a problem whose solution is trivial</w:t>
       </w:r>
@@ -694,16 +695,16 @@
         </w:numPr>
         <w:rPr>
           <w:rFonts w:ascii="Calibri" w:hAnsi="Calibri"/>
-          <w:sz w:val="22"/>
-          <w:szCs w:val="22"/>
+          <w:sz w:val="32"/>
+          <w:szCs w:val="32"/>
         </w:rPr>
       </w:pPr>
       <w:proofErr w:type="gramStart"/>
       <w:r>
         <w:rPr>
           <w:rFonts w:ascii="Calibri" w:hAnsi="Calibri"/>
-          <w:sz w:val="22"/>
-          <w:szCs w:val="22"/>
+          <w:sz w:val="32"/>
+          <w:szCs w:val="32"/>
         </w:rPr>
         <w:t>how</w:t>
       </w:r>
@@ -711,8 +712,8 @@
       <w:r>
         <w:rPr>
           <w:rFonts w:ascii="Calibri" w:hAnsi="Calibri"/>
-          <w:sz w:val="22"/>
-          <w:szCs w:val="22"/>
+          <w:sz w:val="32"/>
+          <w:szCs w:val="32"/>
         </w:rPr>
         <w:t xml:space="preserve"> do we combine the sub units together?</w:t>
       </w:r>
@@ -723,16 +724,16 @@
         <w:ind w:left="1440"/>
         <w:rPr>
           <w:rFonts w:ascii="Calibri" w:hAnsi="Calibri"/>
-          <w:sz w:val="22"/>
-          <w:szCs w:val="22"/>
+          <w:sz w:val="32"/>
+          <w:szCs w:val="32"/>
         </w:rPr>
       </w:pPr>
       <w:proofErr w:type="gramStart"/>
       <w:r>
         <w:rPr>
           <w:rFonts w:ascii="Calibri" w:hAnsi="Calibri"/>
-          <w:sz w:val="22"/>
-          <w:szCs w:val="22"/>
+          <w:sz w:val="32"/>
+          <w:szCs w:val="32"/>
         </w:rPr>
         <w:t>if</w:t>
       </w:r>
@@ -740,8 +741,8 @@
       <w:r>
         <w:rPr>
           <w:rFonts w:ascii="Calibri" w:hAnsi="Calibri"/>
-          <w:sz w:val="22"/>
-          <w:szCs w:val="22"/>
+          <w:sz w:val="32"/>
+          <w:szCs w:val="32"/>
         </w:rPr>
         <w:t xml:space="preserve"> we try to make the problem simpler but the combination is very hard then we have got no advantage.</w:t>
       </w:r>
@@ -751,8 +752,8 @@
         <w:rPr>
           <w:rFonts w:ascii="Calibri" w:hAnsi="Calibri"/>
           <w:b/>
-          <w:sz w:val="22"/>
-          <w:szCs w:val="22"/>
+          <w:sz w:val="32"/>
+          <w:szCs w:val="32"/>
           <w:u w:val="single"/>
         </w:rPr>
       </w:pPr>
@@ -760,8 +761,8 @@
         <w:rPr>
           <w:rFonts w:ascii="Calibri" w:hAnsi="Calibri"/>
           <w:b/>
-          <w:sz w:val="22"/>
-          <w:szCs w:val="22"/>
+          <w:sz w:val="32"/>
+          <w:szCs w:val="32"/>
           <w:u w:val="single"/>
         </w:rPr>
         <w:t>“BETTER” TECHNIQUE TO SEARCH THEN BINARY SEARCH: HASHING</w:t>
@@ -771,15 +772,15 @@
       <w:pPr>
         <w:rPr>
           <w:rFonts w:ascii="Calibri" w:hAnsi="Calibri"/>
-          <w:sz w:val="22"/>
-          <w:szCs w:val="22"/>
-        </w:rPr>
-      </w:pPr>
-      <w:r>
-        <w:rPr>
-          <w:rFonts w:ascii="Calibri" w:hAnsi="Calibri"/>
-          <w:sz w:val="22"/>
-          <w:szCs w:val="22"/>
+          <w:sz w:val="32"/>
+          <w:szCs w:val="32"/>
+        </w:rPr>
+      </w:pPr>
+      <w:r>
+        <w:rPr>
+          <w:rFonts w:ascii="Calibri" w:hAnsi="Calibri"/>
+          <w:sz w:val="32"/>
+          <w:szCs w:val="32"/>
         </w:rPr>
         <w:t>ORDER OF complexity of hashing is: CONSTANT</w:t>
       </w:r>
@@ -788,31 +789,33 @@
       <w:pPr>
         <w:rPr>
           <w:rFonts w:ascii="Calibri" w:hAnsi="Calibri"/>
-          <w:sz w:val="22"/>
-          <w:szCs w:val="22"/>
-        </w:rPr>
-      </w:pPr>
-      <w:r>
-        <w:rPr>
-          <w:rFonts w:ascii="Calibri" w:hAnsi="Calibri"/>
-          <w:sz w:val="22"/>
-          <w:szCs w:val="22"/>
+          <w:sz w:val="32"/>
+          <w:szCs w:val="32"/>
+        </w:rPr>
+      </w:pPr>
+      <w:proofErr w:type="gramStart"/>
+      <w:r>
+        <w:rPr>
+          <w:rFonts w:ascii="Calibri" w:hAnsi="Calibri"/>
+          <w:sz w:val="32"/>
+          <w:szCs w:val="32"/>
         </w:rPr>
         <w:t>Hashing</w:t>
       </w:r>
       <w:r>
         <w:rPr>
           <w:rFonts w:ascii="Calibri" w:hAnsi="Calibri"/>
-          <w:sz w:val="22"/>
-          <w:szCs w:val="22"/>
+          <w:sz w:val="32"/>
+          <w:szCs w:val="32"/>
         </w:rPr>
         <w:t xml:space="preserve"> maps any type of data into integers.</w:t>
       </w:r>
-      <w:r>
-        <w:rPr>
-          <w:rFonts w:ascii="Calibri" w:hAnsi="Calibri"/>
-          <w:sz w:val="22"/>
-          <w:szCs w:val="22"/>
+      <w:proofErr w:type="gramEnd"/>
+      <w:r>
+        <w:rPr>
+          <w:rFonts w:ascii="Calibri" w:hAnsi="Calibri"/>
+          <w:sz w:val="32"/>
+          <w:szCs w:val="32"/>
         </w:rPr>
         <w:t xml:space="preserve"> This means that the access time is always constant.</w:t>
       </w:r>
@@ -821,17 +824,16 @@
       <w:pPr>
         <w:rPr>
           <w:rFonts w:ascii="Calibri" w:hAnsi="Calibri"/>
-          <w:sz w:val="22"/>
-          <w:szCs w:val="22"/>
-        </w:rPr>
-      </w:pPr>
-      <w:r>
-        <w:rPr>
-          <w:rFonts w:ascii="Calibri" w:hAnsi="Calibri"/>
-          <w:sz w:val="22"/>
-          <w:szCs w:val="22"/>
-        </w:rPr>
-        <w:lastRenderedPageBreak/>
+          <w:sz w:val="32"/>
+          <w:szCs w:val="32"/>
+        </w:rPr>
+      </w:pPr>
+      <w:r>
+        <w:rPr>
+          <w:rFonts w:ascii="Calibri" w:hAnsi="Calibri"/>
+          <w:sz w:val="32"/>
+          <w:szCs w:val="32"/>
+        </w:rPr>
         <w:t>But the trade off is that “WE HAVE TRADED SPACE FOR TIME”.</w:t>
       </w:r>
     </w:p>
@@ -839,23 +841,23 @@
       <w:pPr>
         <w:rPr>
           <w:rFonts w:ascii="Calibri" w:hAnsi="Calibri"/>
-          <w:sz w:val="22"/>
-          <w:szCs w:val="22"/>
-        </w:rPr>
-      </w:pPr>
-      <w:r>
-        <w:rPr>
-          <w:rFonts w:ascii="Calibri" w:hAnsi="Calibri"/>
-          <w:sz w:val="22"/>
-          <w:szCs w:val="22"/>
+          <w:sz w:val="32"/>
+          <w:szCs w:val="32"/>
+        </w:rPr>
+      </w:pPr>
+      <w:r>
+        <w:rPr>
+          <w:rFonts w:ascii="Calibri" w:hAnsi="Calibri"/>
+          <w:sz w:val="32"/>
+          <w:szCs w:val="32"/>
         </w:rPr>
         <w:t>There is no problem in case of integers or character</w:t>
       </w:r>
       <w:r>
         <w:rPr>
           <w:rFonts w:ascii="Calibri" w:hAnsi="Calibri"/>
-          <w:sz w:val="22"/>
-          <w:szCs w:val="22"/>
+          <w:sz w:val="32"/>
+          <w:szCs w:val="32"/>
         </w:rPr>
         <w:t xml:space="preserve">s. </w:t>
       </w:r>
@@ -864,47 +866,47 @@
       <w:pPr>
         <w:rPr>
           <w:rFonts w:ascii="Calibri" w:hAnsi="Calibri"/>
-          <w:sz w:val="22"/>
-          <w:szCs w:val="22"/>
-        </w:rPr>
-      </w:pPr>
-      <w:r>
-        <w:rPr>
-          <w:rFonts w:ascii="Calibri" w:hAnsi="Calibri"/>
-          <w:sz w:val="22"/>
-          <w:szCs w:val="22"/>
+          <w:sz w:val="32"/>
+          <w:szCs w:val="32"/>
+        </w:rPr>
+      </w:pPr>
+      <w:r>
+        <w:rPr>
+          <w:rFonts w:ascii="Calibri" w:hAnsi="Calibri"/>
+          <w:sz w:val="32"/>
+          <w:szCs w:val="32"/>
         </w:rPr>
         <w:t xml:space="preserve">But we </w:t>
       </w:r>
       <w:r>
         <w:rPr>
           <w:rFonts w:ascii="Calibri" w:hAnsi="Calibri"/>
-          <w:sz w:val="22"/>
-          <w:szCs w:val="22"/>
+          <w:sz w:val="32"/>
+          <w:szCs w:val="32"/>
         </w:rPr>
         <w:t>cannot</w:t>
       </w:r>
       <w:r>
         <w:rPr>
           <w:rFonts w:ascii="Calibri" w:hAnsi="Calibri"/>
-          <w:sz w:val="22"/>
-          <w:szCs w:val="22"/>
+          <w:sz w:val="32"/>
+          <w:szCs w:val="32"/>
         </w:rPr>
         <w:t xml:space="preserve"> make sure that the input to a</w:t>
       </w:r>
       <w:r>
         <w:rPr>
           <w:rFonts w:ascii="Calibri" w:hAnsi="Calibri"/>
-          <w:sz w:val="22"/>
-          <w:szCs w:val="22"/>
+          <w:sz w:val="32"/>
+          <w:szCs w:val="32"/>
         </w:rPr>
         <w:t xml:space="preserve"> </w:t>
       </w:r>
       <w:r>
         <w:rPr>
           <w:rFonts w:ascii="Calibri" w:hAnsi="Calibri"/>
-          <w:sz w:val="22"/>
-          <w:szCs w:val="22"/>
+          <w:sz w:val="32"/>
+          <w:szCs w:val="32"/>
         </w:rPr>
         <w:t>hash function can give only one output. It can give us multiple outputs then we have to design the code such that it deals with such things.</w:t>
       </w:r>
@@ -914,8 +916,8 @@
         <w:rPr>
           <w:rFonts w:ascii="Calibri" w:hAnsi="Calibri"/>
           <w:b/>
-          <w:sz w:val="22"/>
-          <w:szCs w:val="22"/>
+          <w:sz w:val="32"/>
+          <w:szCs w:val="32"/>
           <w:u w:val="single"/>
         </w:rPr>
       </w:pPr>
@@ -923,8 +925,8 @@
         <w:rPr>
           <w:rFonts w:ascii="Calibri" w:hAnsi="Calibri"/>
           <w:b/>
-          <w:sz w:val="22"/>
-          <w:szCs w:val="22"/>
+          <w:sz w:val="32"/>
+          <w:szCs w:val="32"/>
           <w:u w:val="single"/>
         </w:rPr>
         <w:t>Hashes are really hard to create.</w:t>
@@ -935,8 +937,8 @@
         <w:rPr>
           <w:rFonts w:ascii="Calibri" w:hAnsi="Calibri"/>
           <w:b/>
-          <w:sz w:val="22"/>
-          <w:szCs w:val="22"/>
+          <w:sz w:val="32"/>
+          <w:szCs w:val="32"/>
           <w:u w:val="single"/>
         </w:rPr>
       </w:pPr>
@@ -944,8 +946,8 @@
         <w:rPr>
           <w:rFonts w:ascii="Calibri" w:hAnsi="Calibri"/>
           <w:b/>
-          <w:sz w:val="22"/>
-          <w:szCs w:val="22"/>
+          <w:sz w:val="32"/>
+          <w:szCs w:val="32"/>
           <w:u w:val="single"/>
         </w:rPr>
         <w:t>Tools that we have seen so far:</w:t>
@@ -960,15 +962,15 @@
         </w:numPr>
         <w:rPr>
           <w:rFonts w:ascii="Calibri" w:hAnsi="Calibri"/>
-          <w:sz w:val="22"/>
-          <w:szCs w:val="22"/>
-        </w:rPr>
-      </w:pPr>
-      <w:r>
-        <w:rPr>
-          <w:rFonts w:ascii="Calibri" w:hAnsi="Calibri"/>
-          <w:sz w:val="22"/>
-          <w:szCs w:val="22"/>
+          <w:sz w:val="32"/>
+          <w:szCs w:val="32"/>
+        </w:rPr>
+      </w:pPr>
+      <w:r>
+        <w:rPr>
+          <w:rFonts w:ascii="Calibri" w:hAnsi="Calibri"/>
+          <w:sz w:val="32"/>
+          <w:szCs w:val="32"/>
         </w:rPr>
         <w:t>brute  force</w:t>
       </w:r>
@@ -982,15 +984,15 @@
         </w:numPr>
         <w:rPr>
           <w:rFonts w:ascii="Calibri" w:hAnsi="Calibri"/>
-          <w:sz w:val="22"/>
-          <w:szCs w:val="22"/>
-        </w:rPr>
-      </w:pPr>
-      <w:r>
-        <w:rPr>
-          <w:rFonts w:ascii="Calibri" w:hAnsi="Calibri"/>
-          <w:sz w:val="22"/>
-          <w:szCs w:val="22"/>
+          <w:sz w:val="32"/>
+          <w:szCs w:val="32"/>
+        </w:rPr>
+      </w:pPr>
+      <w:r>
+        <w:rPr>
+          <w:rFonts w:ascii="Calibri" w:hAnsi="Calibri"/>
+          <w:sz w:val="32"/>
+          <w:szCs w:val="32"/>
         </w:rPr>
         <w:t>successive approximation</w:t>
       </w:r>
@@ -1004,15 +1006,15 @@
         </w:numPr>
         <w:rPr>
           <w:rFonts w:ascii="Calibri" w:hAnsi="Calibri"/>
-          <w:sz w:val="22"/>
-          <w:szCs w:val="22"/>
-        </w:rPr>
-      </w:pPr>
-      <w:r>
-        <w:rPr>
-          <w:rFonts w:ascii="Calibri" w:hAnsi="Calibri"/>
-          <w:sz w:val="22"/>
-          <w:szCs w:val="22"/>
+          <w:sz w:val="32"/>
+          <w:szCs w:val="32"/>
+        </w:rPr>
+      </w:pPr>
+      <w:r>
+        <w:rPr>
+          <w:rFonts w:ascii="Calibri" w:hAnsi="Calibri"/>
+          <w:sz w:val="32"/>
+          <w:szCs w:val="32"/>
         </w:rPr>
         <w:t>bisection</w:t>
       </w:r>
@@ -1026,15 +1028,15 @@
         </w:numPr>
         <w:rPr>
           <w:rFonts w:ascii="Calibri" w:hAnsi="Calibri"/>
-          <w:sz w:val="22"/>
-          <w:szCs w:val="22"/>
-        </w:rPr>
-      </w:pPr>
-      <w:r>
-        <w:rPr>
-          <w:rFonts w:ascii="Calibri" w:hAnsi="Calibri"/>
-          <w:sz w:val="22"/>
-          <w:szCs w:val="22"/>
+          <w:sz w:val="32"/>
+          <w:szCs w:val="32"/>
+        </w:rPr>
+      </w:pPr>
+      <w:r>
+        <w:rPr>
+          <w:rFonts w:ascii="Calibri" w:hAnsi="Calibri"/>
+          <w:sz w:val="32"/>
+          <w:szCs w:val="32"/>
         </w:rPr>
         <w:t>divide and conquer</w:t>
       </w:r>
@@ -1043,16 +1045,16 @@
       <w:pPr>
         <w:rPr>
           <w:rFonts w:ascii="Calibri" w:hAnsi="Calibri"/>
-          <w:sz w:val="22"/>
-          <w:szCs w:val="22"/>
+          <w:sz w:val="32"/>
+          <w:szCs w:val="32"/>
         </w:rPr>
       </w:pPr>
       <w:r>
         <w:rPr>
           <w:rFonts w:ascii="Calibri" w:hAnsi="Calibri"/>
           <w:b/>
-          <w:sz w:val="22"/>
-          <w:szCs w:val="22"/>
+          <w:sz w:val="32"/>
+          <w:szCs w:val="32"/>
           <w:u w:val="single"/>
         </w:rPr>
         <w:t>EXCEPTIONS:</w:t>
@@ -1062,15 +1064,15 @@
       <w:pPr>
         <w:rPr>
           <w:rFonts w:ascii="Calibri" w:hAnsi="Calibri"/>
-          <w:sz w:val="22"/>
-          <w:szCs w:val="22"/>
-        </w:rPr>
-      </w:pPr>
-      <w:r>
-        <w:rPr>
-          <w:rFonts w:ascii="Calibri" w:hAnsi="Calibri"/>
-          <w:sz w:val="22"/>
-          <w:szCs w:val="22"/>
+          <w:sz w:val="32"/>
+          <w:szCs w:val="32"/>
+        </w:rPr>
+      </w:pPr>
+      <w:r>
+        <w:rPr>
+          <w:rFonts w:ascii="Calibri" w:hAnsi="Calibri"/>
+          <w:sz w:val="32"/>
+          <w:szCs w:val="32"/>
         </w:rPr>
         <w:t>Distinction between unhandled and handled exception</w:t>
       </w:r>
@@ -1084,15 +1086,15 @@
         </w:numPr>
         <w:rPr>
           <w:rFonts w:ascii="Calibri" w:hAnsi="Calibri"/>
-          <w:sz w:val="22"/>
-          <w:szCs w:val="22"/>
-        </w:rPr>
-      </w:pPr>
-      <w:r>
-        <w:rPr>
-          <w:rFonts w:ascii="Calibri" w:hAnsi="Calibri"/>
-          <w:sz w:val="22"/>
-          <w:szCs w:val="22"/>
+          <w:sz w:val="32"/>
+          <w:szCs w:val="32"/>
+        </w:rPr>
+      </w:pPr>
+      <w:r>
+        <w:rPr>
+          <w:rFonts w:ascii="Calibri" w:hAnsi="Calibri"/>
+          <w:sz w:val="32"/>
+          <w:szCs w:val="32"/>
         </w:rPr>
         <w:t>try – except block</w:t>
       </w:r>
@@ -1106,16 +1108,17 @@
         </w:numPr>
         <w:rPr>
           <w:rFonts w:ascii="Calibri" w:hAnsi="Calibri"/>
-          <w:sz w:val="22"/>
-          <w:szCs w:val="22"/>
-        </w:rPr>
-      </w:pPr>
-      <w:r>
-        <w:rPr>
-          <w:rFonts w:ascii="Calibri" w:hAnsi="Calibri"/>
-          <w:sz w:val="22"/>
-          <w:szCs w:val="22"/>
-        </w:rPr>
+          <w:sz w:val="32"/>
+          <w:szCs w:val="32"/>
+        </w:rPr>
+      </w:pPr>
+      <w:r>
+        <w:rPr>
+          <w:rFonts w:ascii="Calibri" w:hAnsi="Calibri"/>
+          <w:sz w:val="32"/>
+          <w:szCs w:val="32"/>
+        </w:rPr>
+        <w:lastRenderedPageBreak/>
         <w:t>try : try the code</w:t>
       </w:r>
     </w:p>
@@ -1128,15 +1131,15 @@
         </w:numPr>
         <w:rPr>
           <w:rFonts w:ascii="Calibri" w:hAnsi="Calibri"/>
-          <w:sz w:val="22"/>
-          <w:szCs w:val="22"/>
-        </w:rPr>
-      </w:pPr>
-      <w:r>
-        <w:rPr>
-          <w:rFonts w:ascii="Calibri" w:hAnsi="Calibri"/>
-          <w:sz w:val="22"/>
-          <w:szCs w:val="22"/>
+          <w:sz w:val="32"/>
+          <w:szCs w:val="32"/>
+        </w:rPr>
+      </w:pPr>
+      <w:r>
+        <w:rPr>
+          <w:rFonts w:ascii="Calibri" w:hAnsi="Calibri"/>
+          <w:sz w:val="32"/>
+          <w:szCs w:val="32"/>
         </w:rPr>
         <w:t>if an exception comes up then it goes to the except block</w:t>
       </w:r>
@@ -1150,15 +1153,15 @@
         </w:numPr>
         <w:rPr>
           <w:rFonts w:ascii="Calibri" w:hAnsi="Calibri"/>
-          <w:sz w:val="22"/>
-          <w:szCs w:val="22"/>
-        </w:rPr>
-      </w:pPr>
-      <w:r>
-        <w:rPr>
-          <w:rFonts w:ascii="Calibri" w:hAnsi="Calibri"/>
-          <w:sz w:val="22"/>
-          <w:szCs w:val="22"/>
+          <w:sz w:val="32"/>
+          <w:szCs w:val="32"/>
+        </w:rPr>
+      </w:pPr>
+      <w:r>
+        <w:rPr>
+          <w:rFonts w:ascii="Calibri" w:hAnsi="Calibri"/>
+          <w:sz w:val="32"/>
+          <w:szCs w:val="32"/>
         </w:rPr>
         <w:t>else it skips the except block and goes to the further code</w:t>
       </w:r>
@@ -1167,16 +1170,16 @@
       <w:pPr>
         <w:rPr>
           <w:rFonts w:ascii="Calibri" w:hAnsi="Calibri"/>
-          <w:sz w:val="22"/>
-          <w:szCs w:val="22"/>
+          <w:sz w:val="32"/>
+          <w:szCs w:val="32"/>
         </w:rPr>
       </w:pPr>
       <w:proofErr w:type="gramStart"/>
       <w:r>
         <w:rPr>
           <w:rFonts w:ascii="Calibri" w:hAnsi="Calibri"/>
-          <w:sz w:val="22"/>
-          <w:szCs w:val="22"/>
+          <w:sz w:val="32"/>
+          <w:szCs w:val="32"/>
         </w:rPr>
         <w:t>if</w:t>
       </w:r>
@@ -1184,8 +1187,8 @@
       <w:r>
         <w:rPr>
           <w:rFonts w:ascii="Calibri" w:hAnsi="Calibri"/>
-          <w:sz w:val="22"/>
-          <w:szCs w:val="22"/>
+          <w:sz w:val="32"/>
+          <w:szCs w:val="32"/>
         </w:rPr>
         <w:t xml:space="preserve"> we are taking a file name from the user then we can use, try if the file exists else do something else if the file does not exist.</w:t>
       </w:r>
@@ -1194,16 +1197,16 @@
       <w:pPr>
         <w:rPr>
           <w:rFonts w:ascii="Calibri" w:hAnsi="Calibri"/>
-          <w:sz w:val="22"/>
-          <w:szCs w:val="22"/>
+          <w:sz w:val="32"/>
+          <w:szCs w:val="32"/>
         </w:rPr>
       </w:pPr>
       <w:proofErr w:type="gramStart"/>
       <w:r>
         <w:rPr>
           <w:rFonts w:ascii="Calibri" w:hAnsi="Calibri"/>
-          <w:sz w:val="22"/>
-          <w:szCs w:val="22"/>
+          <w:sz w:val="32"/>
+          <w:szCs w:val="32"/>
         </w:rPr>
         <w:t>we</w:t>
       </w:r>
@@ -1211,8 +1214,8 @@
       <w:r>
         <w:rPr>
           <w:rFonts w:ascii="Calibri" w:hAnsi="Calibri"/>
-          <w:sz w:val="22"/>
-          <w:szCs w:val="22"/>
+          <w:sz w:val="32"/>
+          <w:szCs w:val="32"/>
         </w:rPr>
         <w:t xml:space="preserve"> can have tags with an </w:t>
       </w:r>
@@ -1220,8 +1223,8 @@
       <w:r>
         <w:rPr>
           <w:rFonts w:ascii="Calibri" w:hAnsi="Calibri"/>
-          <w:sz w:val="22"/>
-          <w:szCs w:val="22"/>
+          <w:sz w:val="32"/>
+          <w:szCs w:val="32"/>
         </w:rPr>
         <w:t>except</w:t>
       </w:r>
@@ -1229,16 +1232,16 @@
       <w:r>
         <w:rPr>
           <w:rFonts w:ascii="Calibri" w:hAnsi="Calibri"/>
-          <w:sz w:val="22"/>
-          <w:szCs w:val="22"/>
+          <w:sz w:val="32"/>
+          <w:szCs w:val="32"/>
         </w:rPr>
         <w:t>.</w:t>
       </w:r>
       <w:r>
         <w:rPr>
           <w:rFonts w:ascii="Calibri" w:hAnsi="Calibri"/>
-          <w:sz w:val="22"/>
-          <w:szCs w:val="22"/>
+          <w:sz w:val="32"/>
+          <w:szCs w:val="32"/>
         </w:rPr>
         <w:t xml:space="preserve"> </w:t>
       </w:r>
@@ -1252,15 +1255,15 @@
         </w:numPr>
         <w:rPr>
           <w:rFonts w:ascii="Calibri" w:hAnsi="Calibri"/>
-          <w:sz w:val="22"/>
-          <w:szCs w:val="22"/>
-        </w:rPr>
-      </w:pPr>
-      <w:r>
-        <w:rPr>
-          <w:rFonts w:ascii="Calibri" w:hAnsi="Calibri"/>
-          <w:sz w:val="22"/>
-          <w:szCs w:val="22"/>
+          <w:sz w:val="32"/>
+          <w:szCs w:val="32"/>
+        </w:rPr>
+      </w:pPr>
+      <w:r>
+        <w:rPr>
+          <w:rFonts w:ascii="Calibri" w:hAnsi="Calibri"/>
+          <w:sz w:val="32"/>
+          <w:szCs w:val="32"/>
         </w:rPr>
         <w:t xml:space="preserve">except </w:t>
       </w:r>
@@ -1268,8 +1271,8 @@
       <w:r>
         <w:rPr>
           <w:rFonts w:ascii="Calibri" w:hAnsi="Calibri"/>
-          <w:sz w:val="22"/>
-          <w:szCs w:val="22"/>
+          <w:sz w:val="32"/>
+          <w:szCs w:val="32"/>
         </w:rPr>
         <w:t>IOError</w:t>
       </w:r>
@@ -1284,15 +1287,15 @@
         </w:numPr>
         <w:rPr>
           <w:rFonts w:ascii="Calibri" w:hAnsi="Calibri"/>
-          <w:sz w:val="22"/>
-          <w:szCs w:val="22"/>
-        </w:rPr>
-      </w:pPr>
-      <w:r>
-        <w:rPr>
-          <w:rFonts w:ascii="Calibri" w:hAnsi="Calibri"/>
-          <w:sz w:val="22"/>
-          <w:szCs w:val="22"/>
+          <w:sz w:val="32"/>
+          <w:szCs w:val="32"/>
+        </w:rPr>
+      </w:pPr>
+      <w:r>
+        <w:rPr>
+          <w:rFonts w:ascii="Calibri" w:hAnsi="Calibri"/>
+          <w:sz w:val="32"/>
+          <w:szCs w:val="32"/>
         </w:rPr>
         <w:t xml:space="preserve">except </w:t>
       </w:r>
@@ -1300,8 +1303,8 @@
       <w:r>
         <w:rPr>
           <w:rFonts w:ascii="Calibri" w:hAnsi="Calibri"/>
-          <w:sz w:val="22"/>
-          <w:szCs w:val="22"/>
+          <w:sz w:val="32"/>
+          <w:szCs w:val="32"/>
         </w:rPr>
         <w:t>IndexError</w:t>
       </w:r>
@@ -1316,15 +1319,15 @@
         </w:numPr>
         <w:rPr>
           <w:rFonts w:ascii="Calibri" w:hAnsi="Calibri"/>
-          <w:sz w:val="22"/>
-          <w:szCs w:val="22"/>
-        </w:rPr>
-      </w:pPr>
-      <w:r>
-        <w:rPr>
-          <w:rFonts w:ascii="Calibri" w:hAnsi="Calibri"/>
-          <w:sz w:val="22"/>
-          <w:szCs w:val="22"/>
+          <w:sz w:val="32"/>
+          <w:szCs w:val="32"/>
+        </w:rPr>
+      </w:pPr>
+      <w:r>
+        <w:rPr>
+          <w:rFonts w:ascii="Calibri" w:hAnsi="Calibri"/>
+          <w:sz w:val="32"/>
+          <w:szCs w:val="32"/>
         </w:rPr>
         <w:t xml:space="preserve">except </w:t>
       </w:r>
@@ -1332,8 +1335,8 @@
       <w:r>
         <w:rPr>
           <w:rFonts w:ascii="Calibri" w:hAnsi="Calibri"/>
-          <w:sz w:val="22"/>
-          <w:szCs w:val="22"/>
+          <w:sz w:val="32"/>
+          <w:szCs w:val="32"/>
         </w:rPr>
         <w:t>NameError</w:t>
       </w:r>
@@ -1343,16 +1346,16 @@
       <w:pPr>
         <w:rPr>
           <w:rFonts w:ascii="Calibri" w:hAnsi="Calibri"/>
-          <w:sz w:val="22"/>
-          <w:szCs w:val="22"/>
+          <w:sz w:val="32"/>
+          <w:szCs w:val="32"/>
         </w:rPr>
       </w:pPr>
       <w:proofErr w:type="gramStart"/>
       <w:r>
         <w:rPr>
           <w:rFonts w:ascii="Calibri" w:hAnsi="Calibri"/>
-          <w:sz w:val="22"/>
-          <w:szCs w:val="22"/>
+          <w:sz w:val="32"/>
+          <w:szCs w:val="32"/>
         </w:rPr>
         <w:t>if</w:t>
       </w:r>
@@ -1360,8 +1363,8 @@
       <w:r>
         <w:rPr>
           <w:rFonts w:ascii="Calibri" w:hAnsi="Calibri"/>
-          <w:sz w:val="22"/>
-          <w:szCs w:val="22"/>
+          <w:sz w:val="32"/>
+          <w:szCs w:val="32"/>
         </w:rPr>
         <w:t xml:space="preserve"> the error is this type of error then the exception is handled otherwise it is passed up one level until and unless the exception is handled. The code under try is obviously not executed.</w:t>
       </w:r>
@@ -1371,8 +1374,8 @@
         <w:rPr>
           <w:rFonts w:ascii="Calibri" w:hAnsi="Calibri"/>
           <w:b/>
-          <w:sz w:val="22"/>
-          <w:szCs w:val="22"/>
+          <w:sz w:val="32"/>
+          <w:szCs w:val="32"/>
           <w:u w:val="single"/>
         </w:rPr>
       </w:pPr>
@@ -1380,8 +1383,8 @@
         <w:rPr>
           <w:rFonts w:ascii="Calibri" w:hAnsi="Calibri"/>
           <w:b/>
-          <w:sz w:val="22"/>
-          <w:szCs w:val="22"/>
+          <w:sz w:val="32"/>
+          <w:szCs w:val="32"/>
           <w:u w:val="single"/>
         </w:rPr>
         <w:t>DISTINCTION BETWEEN AN EXCEPTION AND ASSERT:</w:t>
@@ -1391,16 +1394,16 @@
       <w:pPr>
         <w:rPr>
           <w:rFonts w:ascii="Calibri" w:hAnsi="Calibri"/>
-          <w:sz w:val="22"/>
-          <w:szCs w:val="22"/>
+          <w:sz w:val="32"/>
+          <w:szCs w:val="32"/>
         </w:rPr>
       </w:pPr>
       <w:proofErr w:type="gramStart"/>
       <w:r>
         <w:rPr>
           <w:rFonts w:ascii="Calibri" w:hAnsi="Calibri"/>
-          <w:sz w:val="22"/>
-          <w:szCs w:val="22"/>
+          <w:sz w:val="32"/>
+          <w:szCs w:val="32"/>
         </w:rPr>
         <w:t>the</w:t>
       </w:r>
@@ -1408,24 +1411,24 @@
       <w:r>
         <w:rPr>
           <w:rFonts w:ascii="Calibri" w:hAnsi="Calibri"/>
-          <w:sz w:val="22"/>
-          <w:szCs w:val="22"/>
+          <w:sz w:val="32"/>
+          <w:szCs w:val="32"/>
         </w:rPr>
         <w:t xml:space="preserve"> goal of an assert is: My function will give you the type of output</w:t>
       </w:r>
       <w:r>
         <w:rPr>
           <w:rFonts w:ascii="Calibri" w:hAnsi="Calibri"/>
-          <w:sz w:val="22"/>
-          <w:szCs w:val="22"/>
+          <w:sz w:val="32"/>
+          <w:szCs w:val="32"/>
         </w:rPr>
         <w:t xml:space="preserve"> you want</w:t>
       </w:r>
       <w:r>
         <w:rPr>
           <w:rFonts w:ascii="Calibri" w:hAnsi="Calibri"/>
-          <w:sz w:val="22"/>
-          <w:szCs w:val="22"/>
+          <w:sz w:val="32"/>
+          <w:szCs w:val="32"/>
         </w:rPr>
         <w:t xml:space="preserve"> </w:t>
       </w:r>
@@ -1433,8 +1436,8 @@
       <w:r>
         <w:rPr>
           <w:rFonts w:ascii="Calibri" w:hAnsi="Calibri"/>
-          <w:sz w:val="22"/>
-          <w:szCs w:val="22"/>
+          <w:sz w:val="32"/>
+          <w:szCs w:val="32"/>
         </w:rPr>
         <w:t>iff</w:t>
       </w:r>
@@ -1442,16 +1445,16 @@
       <w:r>
         <w:rPr>
           <w:rFonts w:ascii="Calibri" w:hAnsi="Calibri"/>
-          <w:sz w:val="22"/>
-          <w:szCs w:val="22"/>
+          <w:sz w:val="32"/>
+          <w:szCs w:val="32"/>
         </w:rPr>
         <w:t xml:space="preserve"> you give me the input that I </w:t>
       </w:r>
       <w:r>
         <w:rPr>
           <w:rFonts w:ascii="Calibri" w:hAnsi="Calibri"/>
-          <w:sz w:val="22"/>
-          <w:szCs w:val="22"/>
+          <w:sz w:val="32"/>
+          <w:szCs w:val="32"/>
         </w:rPr>
         <w:t>am expecting.</w:t>
       </w:r>
@@ -1460,16 +1463,16 @@
       <w:pPr>
         <w:rPr>
           <w:rFonts w:ascii="Calibri" w:hAnsi="Calibri"/>
-          <w:sz w:val="22"/>
-          <w:szCs w:val="22"/>
+          <w:sz w:val="32"/>
+          <w:szCs w:val="32"/>
         </w:rPr>
       </w:pPr>
       <w:proofErr w:type="gramStart"/>
       <w:r>
         <w:rPr>
           <w:rFonts w:ascii="Calibri" w:hAnsi="Calibri"/>
-          <w:sz w:val="22"/>
-          <w:szCs w:val="22"/>
+          <w:sz w:val="32"/>
+          <w:szCs w:val="32"/>
         </w:rPr>
         <w:t>exception</w:t>
       </w:r>
@@ -1477,8 +1480,8 @@
       <w:r>
         <w:rPr>
           <w:rFonts w:ascii="Calibri" w:hAnsi="Calibri"/>
-          <w:sz w:val="22"/>
-          <w:szCs w:val="22"/>
+          <w:sz w:val="32"/>
+          <w:szCs w:val="32"/>
         </w:rPr>
         <w:t>: you can do anything that you want but if anything goes wrong we will handle it for you.</w:t>
       </w:r>

</xml_diff>